<commit_message>
Final Report on COVID-19.
</commit_message>
<xml_diff>
--- a/Blog Document.docx
+++ b/Blog Document.docx
@@ -33,6 +33,7 @@
             <w:dataBinding w:xpath="/ns0:BlogPostInfo/ns0:PostTitle" w:storeItemID="{5F329CAD-B019-4FA6-9FEF-74898909AD20}"/>
             <w:text/>
           </w:sdtPr>
+          <w:sdtEndPr/>
           <w:sdtContent>
             <w:p>
               <w:pPr>
@@ -48,7 +49,7 @@
                   <w:sz w:val="52"/>
                   <w:szCs w:val="52"/>
                 </w:rPr>
-                <w:t>An Overview on COVID-19 in Pakistan</w:t>
+                <w:t>An Overview on COVID-19 In Pakistan</w:t>
               </w:r>
             </w:p>
           </w:sdtContent>
@@ -94,37 +95,7 @@
           <w:sz w:val="24"/>
           <w:szCs w:val="24"/>
         </w:rPr>
-        <w:t xml:space="preserve"> Detailed</w:t>
-      </w:r>
-      <w:r>
-        <w:rPr>
-          <w:rFonts w:ascii="Times New Roman" w:eastAsia="Times New Roman" w:hAnsi="Times New Roman" w:cs="Times New Roman"/>
-          <w:i/>
-          <w:iCs/>
-          <w:sz w:val="24"/>
-          <w:szCs w:val="24"/>
-        </w:rPr>
-        <w:t xml:space="preserve"> information may contain mistakes and oversights from the real information or realities </w:t>
-      </w:r>
-      <w:r>
-        <w:rPr>
-          <w:rFonts w:ascii="Times New Roman" w:eastAsia="Times New Roman" w:hAnsi="Times New Roman" w:cs="Times New Roman"/>
-          <w:i/>
-          <w:iCs/>
-          <w:sz w:val="24"/>
-          <w:szCs w:val="24"/>
-        </w:rPr>
-        <w:t>involved. Please</w:t>
-      </w:r>
-      <w:r>
-        <w:rPr>
-          <w:rFonts w:ascii="Times New Roman" w:eastAsia="Times New Roman" w:hAnsi="Times New Roman" w:cs="Times New Roman"/>
-          <w:i/>
-          <w:iCs/>
-          <w:sz w:val="24"/>
-          <w:szCs w:val="24"/>
-        </w:rPr>
-        <w:t xml:space="preserve"> refer governmental data source directly for decision making.</w:t>
+        <w:t xml:space="preserve"> Detailed information may contain mistakes and oversights from the real information or realities involved. Please refer governmental data source directly for decision making.</w:t>
       </w:r>
     </w:p>
     <w:p>
@@ -2089,7 +2060,55 @@
           <w:sz w:val="24"/>
           <w:szCs w:val="24"/>
         </w:rPr>
-        <w:t xml:space="preserve"> It speaks to the development in Recovered Cases. This depends on longitudes and scopes. Details are appeared by regions. For sheet scope Color shows the Recovered Cases while size shows aggregate of Recovered.</w:t>
+        <w:t xml:space="preserve"> It speaks to the development in </w:t>
+      </w:r>
+      <w:r>
+        <w:rPr>
+          <w:rFonts w:ascii="Times New Roman" w:eastAsia="Times New Roman" w:hAnsi="Times New Roman" w:cs="Times New Roman"/>
+          <w:sz w:val="24"/>
+          <w:szCs w:val="24"/>
+        </w:rPr>
+        <w:t xml:space="preserve">Suspected </w:t>
+      </w:r>
+      <w:r>
+        <w:rPr>
+          <w:rFonts w:ascii="Times New Roman" w:eastAsia="Times New Roman" w:hAnsi="Times New Roman" w:cs="Times New Roman"/>
+          <w:sz w:val="24"/>
+          <w:szCs w:val="24"/>
+        </w:rPr>
+        <w:t>Cases. This depends on longitudes and scopes. Details are appeared by regions. For sheet scope Color shows the</w:t>
+      </w:r>
+      <w:r>
+        <w:rPr>
+          <w:rFonts w:ascii="Times New Roman" w:eastAsia="Times New Roman" w:hAnsi="Times New Roman" w:cs="Times New Roman"/>
+          <w:sz w:val="24"/>
+          <w:szCs w:val="24"/>
+        </w:rPr>
+        <w:t xml:space="preserve"> Suspected</w:t>
+      </w:r>
+      <w:r>
+        <w:rPr>
+          <w:rFonts w:ascii="Times New Roman" w:eastAsia="Times New Roman" w:hAnsi="Times New Roman" w:cs="Times New Roman"/>
+          <w:sz w:val="24"/>
+          <w:szCs w:val="24"/>
+        </w:rPr>
+        <w:t xml:space="preserve"> Cases while size shows aggregate of </w:t>
+      </w:r>
+      <w:r>
+        <w:rPr>
+          <w:rFonts w:ascii="Times New Roman" w:eastAsia="Times New Roman" w:hAnsi="Times New Roman" w:cs="Times New Roman"/>
+          <w:sz w:val="24"/>
+          <w:szCs w:val="24"/>
+        </w:rPr>
+        <w:t>Suspected</w:t>
+      </w:r>
+      <w:r>
+        <w:rPr>
+          <w:rFonts w:ascii="Times New Roman" w:eastAsia="Times New Roman" w:hAnsi="Times New Roman" w:cs="Times New Roman"/>
+          <w:sz w:val="24"/>
+          <w:szCs w:val="24"/>
+        </w:rPr>
+        <w:t>.</w:t>
       </w:r>
     </w:p>
     <w:p>
@@ -3250,7 +3269,25 @@
           <w:sz w:val="24"/>
           <w:szCs w:val="24"/>
         </w:rPr>
-        <w:t>Date legend engages one to see the number of Tests Performed and Test Positive Cases in different sorts of observations by picking the vital date. Moreover, one can in like manner see the quick augmentation by tapping on the play button.</w:t>
+        <w:t xml:space="preserve">Date legend engages one to see the number of </w:t>
+      </w:r>
+      <w:r>
+        <w:rPr>
+          <w:rFonts w:ascii="Times New Roman" w:eastAsia="Times New Roman" w:hAnsi="Times New Roman" w:cs="Times New Roman"/>
+          <w:sz w:val="24"/>
+          <w:szCs w:val="24"/>
+        </w:rPr>
+        <w:t xml:space="preserve">Travelers Screened </w:t>
+      </w:r>
+      <w:bookmarkStart w:id="0" w:name="_GoBack"/>
+      <w:bookmarkEnd w:id="0"/>
+      <w:r>
+        <w:rPr>
+          <w:rFonts w:ascii="Times New Roman" w:eastAsia="Times New Roman" w:hAnsi="Times New Roman" w:cs="Times New Roman"/>
+          <w:sz w:val="24"/>
+          <w:szCs w:val="24"/>
+        </w:rPr>
+        <w:t>in different sorts of observations by picking the vital date. Moreover, one can in like manner see the quick augmentation by tapping on the play button.</w:t>
       </w:r>
     </w:p>
     <w:p>
@@ -5162,25 +5199,7 @@
           <w:sz w:val="24"/>
           <w:szCs w:val="24"/>
         </w:rPr>
-        <w:t xml:space="preserve">To control corona Virus, we must take care of social distances and use mask and sanitizers because Pakistan is a developing country and it has low quarantine facilities and technologies and if virus spread in Pakistan than we </w:t>
-      </w:r>
-      <w:proofErr w:type="gramStart"/>
-      <w:r>
-        <w:rPr>
-          <w:rFonts w:ascii="Times New Roman" w:eastAsia="Times New Roman" w:hAnsi="Times New Roman" w:cs="Times New Roman"/>
-          <w:sz w:val="24"/>
-          <w:szCs w:val="24"/>
-        </w:rPr>
-        <w:t>have to</w:t>
-      </w:r>
-      <w:proofErr w:type="gramEnd"/>
-      <w:r>
-        <w:rPr>
-          <w:rFonts w:ascii="Times New Roman" w:eastAsia="Times New Roman" w:hAnsi="Times New Roman" w:cs="Times New Roman"/>
-          <w:sz w:val="24"/>
-          <w:szCs w:val="24"/>
-        </w:rPr>
-        <w:t xml:space="preserve"> face a critical condition to survive.</w:t>
+        <w:t>To control corona Virus, we must take care of social distances and use mask and sanitizers because Pakistan is a developing country and it has low quarantine facilities and technologies and if virus spread in Pakistan than we have to face a critical condition to survive.</w:t>
       </w:r>
     </w:p>
     <w:p>
@@ -5323,33 +5342,7 @@
             <w:szCs w:val="24"/>
             <w:u w:val="single"/>
           </w:rPr>
-          <w:t xml:space="preserve">Covid19 </w:t>
-        </w:r>
-        <w:proofErr w:type="gramStart"/>
-        <w:r>
-          <w:rPr>
-            <w:rFonts w:ascii="Times New Roman" w:eastAsia="Times New Roman" w:hAnsi="Times New Roman" w:cs="Times New Roman"/>
-            <w:i/>
-            <w:iCs/>
-            <w:color w:val="0000FF"/>
-            <w:sz w:val="24"/>
-            <w:szCs w:val="24"/>
-            <w:u w:val="single"/>
-          </w:rPr>
-          <w:t>Visualizations .</w:t>
-        </w:r>
-        <w:proofErr w:type="gramEnd"/>
-        <w:r>
-          <w:rPr>
-            <w:rFonts w:ascii="Times New Roman" w:eastAsia="Times New Roman" w:hAnsi="Times New Roman" w:cs="Times New Roman"/>
-            <w:i/>
-            <w:iCs/>
-            <w:color w:val="0000FF"/>
-            <w:sz w:val="24"/>
-            <w:szCs w:val="24"/>
-            <w:u w:val="single"/>
-          </w:rPr>
-          <w:t xml:space="preserve"> Contribute to Hafsa-Anum/Covid19-DSPROJECT-Hafsa-Anum development by creating an account on…</w:t>
+          <w:t>Covid19 Visualizations . Contribute to Hafsa-Anum/Covid19-DSPROJECT-Hafsa-Anum development by creating an account on…</w:t>
         </w:r>
         <w:r>
           <w:rPr>
@@ -5642,8 +5635,6 @@
           <w:t>https://public.tableau.com/profile/hafsaanum#!/vizhome/HospitalsOverview/HospitalsOverview</w:t>
         </w:r>
       </w:hyperlink>
-      <w:bookmarkStart w:id="0" w:name="_GoBack"/>
-      <w:bookmarkEnd w:id="0"/>
     </w:p>
     <w:p>
       <w:pPr>
@@ -6420,7 +6411,7 @@
         <w:behaviors>
           <w:behavior w:val="content"/>
         </w:behaviors>
-        <w:guid w:val="{E0B60599-108B-40EA-9A41-193A0565A79C}"/>
+        <w:guid w:val="{189AFE49-2F45-4A85-AAAA-202C13ED6E9D}"/>
       </w:docPartPr>
       <w:docPartBody>
         <w:p>
@@ -6489,6 +6480,8 @@
     <w:rsidRoot w:val="001A3031"/>
     <w:rsid w:val="001A3031"/>
     <w:rsid w:val="001F4EFA"/>
+    <w:rsid w:val="003A7A95"/>
+    <w:rsid w:val="005D32CB"/>
   </w:rsids>
   <m:mathPr>
     <m:mathFont m:val="Cambria Math"/>
@@ -6943,7 +6936,7 @@
     <w:basedOn w:val="DefaultParagraphFont"/>
     <w:uiPriority w:val="99"/>
     <w:semiHidden/>
-    <w:rsid w:val="001A3031"/>
+    <w:rsid w:val="005D32CB"/>
     <w:rPr>
       <w:color w:val="808080"/>
     </w:rPr>
@@ -7254,12 +7247,33 @@
 </file>
 
 <file path=customXml/item1.xml><?xml version="1.0" encoding="utf-8"?>
-<?mso-contentType ?>
-<FormTemplates xmlns="http://schemas.microsoft.com/sharepoint/v3/contenttype/forms">
-  <Display>DocumentLibraryForm</Display>
-  <Edit>AssetEditForm</Edit>
-  <New>DocumentLibraryForm</New>
-</FormTemplates>
+<BlogPostInfo xmlns="http://www.microsoft.com/Office/Word/BlogTool">
+  <PostTitle>An Overview on COVID-19 In Pakistan</PostTitle>
+  <PostDate/>
+  <PostID/>
+  <Category1/>
+  <Category2/>
+  <Category3/>
+  <Category4/>
+  <Category5/>
+  <Category6/>
+  <Category7/>
+  <Category8/>
+  <Category9/>
+  <Category10/>
+  <Account/>
+  <Enclosure/>
+  <ProviderInfo>
+    <PostURL/>
+    <API/>
+    <Categories/>
+    <Trackbacks/>
+    <Enclosures/>
+    <BlogName/>
+    <ImagePostAddress/>
+  </ProviderInfo>
+  <DefaultAccountEnsured/>
+</BlogPostInfo>
 </file>
 
 <file path=customXml/item2.xml><?xml version="1.0" encoding="utf-8"?>
@@ -8303,33 +8317,12 @@
 </file>
 
 <file path=customXml/item3.xml><?xml version="1.0" encoding="utf-8"?>
-<BlogPostInfo xmlns="http://www.microsoft.com/Office/Word/BlogTool">
-  <PostTitle/>
-  <PostDate/>
-  <PostID/>
-  <Category1/>
-  <Category2/>
-  <Category3/>
-  <Category4/>
-  <Category5/>
-  <Category6/>
-  <Category7/>
-  <Category8/>
-  <Category9/>
-  <Category10/>
-  <Account/>
-  <Enclosure/>
-  <ProviderInfo>
-    <PostURL/>
-    <API/>
-    <Categories/>
-    <Trackbacks/>
-    <Enclosures/>
-    <BlogName/>
-    <ImagePostAddress/>
-  </ProviderInfo>
-  <DefaultAccountEnsured/>
-</BlogPostInfo>
+<?mso-contentType ?>
+<FormTemplates xmlns="http://schemas.microsoft.com/sharepoint/v3/contenttype/forms">
+  <Display>DocumentLibraryForm</Display>
+  <Edit>AssetEditForm</Edit>
+  <New>DocumentLibraryForm</New>
+</FormTemplates>
 </file>
 
 <file path=customXml/item4.xml><?xml version="1.0" encoding="utf-8"?>
@@ -8461,9 +8454,9 @@
 </file>
 
 <file path=customXml/itemProps1.xml><?xml version="1.0" encoding="utf-8"?>
-<ds:datastoreItem xmlns:ds="http://schemas.openxmlformats.org/officeDocument/2006/customXml" ds:itemID="{5D1E2072-A7E3-4DAE-9149-608034D634FC}">
+<ds:datastoreItem xmlns:ds="http://schemas.openxmlformats.org/officeDocument/2006/customXml" ds:itemID="{5F329CAD-B019-4FA6-9FEF-74898909AD20}">
   <ds:schemaRefs>
-    <ds:schemaRef ds:uri="http://schemas.microsoft.com/sharepoint/v3/contenttype/forms"/>
+    <ds:schemaRef ds:uri="http://www.microsoft.com/Office/Word/BlogTool"/>
   </ds:schemaRefs>
 </ds:datastoreItem>
 </file>
@@ -8487,9 +8480,9 @@
 </file>
 
 <file path=customXml/itemProps3.xml><?xml version="1.0" encoding="utf-8"?>
-<ds:datastoreItem xmlns:ds="http://schemas.openxmlformats.org/officeDocument/2006/customXml" ds:itemID="{5F329CAD-B019-4FA6-9FEF-74898909AD20}">
+<ds:datastoreItem xmlns:ds="http://schemas.openxmlformats.org/officeDocument/2006/customXml" ds:itemID="{5D1E2072-A7E3-4DAE-9149-608034D634FC}">
   <ds:schemaRefs>
-    <ds:schemaRef ds:uri="http://www.microsoft.com/Office/Word/BlogTool"/>
+    <ds:schemaRef ds:uri="http://schemas.microsoft.com/sharepoint/v3/contenttype/forms"/>
   </ds:schemaRefs>
 </ds:datastoreItem>
 </file>

</xml_diff>